<commit_message>
Nova alínea G.c) Ao ser atribuído um projeto, todas as outras (se existirem) candidaturas (a outros projetos) do aluno são canceladas;
</commit_message>
<xml_diff>
--- a/Levantamento de Requisitos - Projectary - v2.0.docx
+++ b/Levantamento de Requisitos - Projectary - v2.0.docx
@@ -4,10 +4,9 @@
   <w:body>
     <w:p>
       <w:pPr>
+        <w:ind w:left="720" w:hanging="720"/>
         <w:jc w:val="center"/>
       </w:pPr>
-      <w:bookmarkStart w:id="0" w:name="_GoBack"/>
-      <w:bookmarkEnd w:id="0"/>
       <w:r>
         <w:rPr>
           <w:b/>
@@ -42,10 +41,7 @@
         <w:contextualSpacing/>
       </w:pPr>
       <w:r>
-        <w:t xml:space="preserve">Docentes: utilizador que atribui, cria, avalia e disponibiliza projetos; </w:t>
-      </w:r>
-      <w:r>
-        <w:t>consulta de todos os perfis dos utilizadores e projetos registados na aplicação; estabelecer horário de atendimento para o projeto; alteração do seu perfil; cria enunciados para os projetos; troca de mensagens pessoais com utilizadores;</w:t>
+        <w:t>Docentes: utilizador que atribui, cria, avalia e disponibiliza projetos; consulta de todos os perfis dos utilizadores e projetos registados na aplicação; estabelecer horário de atendimento para o projeto; alteração do seu perfil; cria enunciados para os projetos; troca de mensagens pessoais com utilizadores;</w:t>
       </w:r>
     </w:p>
     <w:p>
@@ -58,13 +54,7 @@
         <w:contextualSpacing/>
       </w:pPr>
       <w:r>
-        <w:t xml:space="preserve">Alunos: utilizador </w:t>
-      </w:r>
-      <w:r>
-        <w:t>que se candidata aos projetos existentes ou submete a sua ideia de projeto para avaliação; consulta dos perfis de todos os utilizadores e projetos registados na aplicação; troca de mensagens pessoais com utilizadores; criação de perfil e sua alteração; sub</w:t>
-      </w:r>
-      <w:r>
-        <w:t>missão pública ou privada do relatório final e demonstração do projeto na aplicação;</w:t>
+        <w:t>Alunos: utilizador que se candidata aos projetos existentes ou submete a sua ideia de projeto para avaliação; consulta dos perfis de todos os utilizadores e projetos registados na aplicação; troca de mensagens pessoais com utilizadores; criação de perfil e sua alteração; submissão pública ou privada do relatório final e demonstração do projeto na aplicação;</w:t>
       </w:r>
     </w:p>
     <w:p>
@@ -77,10 +67,7 @@
         <w:contextualSpacing/>
       </w:pPr>
       <w:r>
-        <w:t>Docente Responsável: utilizador que tem acesso a todas as funcionalidades dos docentes e é responsável pela cadeira de Projeto Final de cada licenciatura; aprova ou rejeit</w:t>
-      </w:r>
-      <w:r>
-        <w:t>a os registos dos utilizadores candidatos ao sistema; excluir utilizadores;</w:t>
+        <w:t>Docente Responsável: utilizador que tem acesso a todas as funcionalidades dos docentes e é responsável pela cadeira de Projeto Final de cada licenciatura; aprova ou rejeita os registos dos utilizadores candidatos ao sistema; excluir utilizadores;</w:t>
       </w:r>
     </w:p>
     <w:p>
@@ -128,13 +115,7 @@
         <w:rPr>
           <w:b/>
         </w:rPr>
-        <w:t>O sistema possibilita a criação de novos utilizadores, dos segui</w:t>
-      </w:r>
-      <w:r>
-        <w:rPr>
-          <w:b/>
-        </w:rPr>
-        <w:t>ntes tipos:</w:t>
+        <w:t>O sistema possibilita a criação de novos utilizadores, dos seguintes tipos:</w:t>
       </w:r>
     </w:p>
     <w:p>
@@ -249,10 +230,7 @@
         <w:contextualSpacing/>
       </w:pPr>
       <w:r>
-        <w:t>Visualizaç</w:t>
-      </w:r>
-      <w:r>
-        <w:t>ão dos perfis públicos</w:t>
+        <w:t>Visualização dos perfis públicos</w:t>
       </w:r>
     </w:p>
     <w:p>
@@ -302,10 +280,7 @@
         <w:contextualSpacing/>
       </w:pPr>
       <w:r>
-        <w:t>Caso pretenda ser Docente, o utilizador deverá pre</w:t>
-      </w:r>
-      <w:r>
-        <w:t>encher o formulário com os seguintes campos:</w:t>
+        <w:t>Caso pretenda ser Docente, o utilizador deverá preencher o formulário com os seguintes campos:</w:t>
       </w:r>
     </w:p>
     <w:p>
@@ -590,13 +565,7 @@
         <w:rPr>
           <w:b/>
         </w:rPr>
-        <w:t>Estado da inscri</w:t>
-      </w:r>
-      <w:r>
-        <w:rPr>
-          <w:b/>
-        </w:rPr>
-        <w:t>ção</w:t>
+        <w:t>Estado da inscrição</w:t>
       </w:r>
     </w:p>
     <w:p>
@@ -750,10 +719,7 @@
         <w:contextualSpacing/>
       </w:pPr>
       <w:r>
-        <w:t>Campo de submissão de candidatu</w:t>
-      </w:r>
-      <w:r>
-        <w:t>ras ao projeto</w:t>
+        <w:t>Campo de submissão de candidaturas ao projeto</w:t>
       </w:r>
     </w:p>
     <w:p>
@@ -870,10 +836,7 @@
         <w:contextualSpacing/>
       </w:pPr>
       <w:r>
-        <w:t>Os campos de submissão</w:t>
-      </w:r>
-      <w:r>
-        <w:t xml:space="preserve"> referidos no ponto i) deverão estar protegidos por uma password definida pelo docente ao criar a página institucional;</w:t>
+        <w:t>Os campos de submissão referidos no ponto i) deverão estar protegidos por uma password definida pelo docente ao criar a página institucional;</w:t>
       </w:r>
     </w:p>
     <w:p/>
@@ -919,10 +882,7 @@
         <w:contextualSpacing/>
       </w:pPr>
       <w:r>
-        <w:t>Caso o aluno não esteja interessado em nenhum pro</w:t>
-      </w:r>
-      <w:r>
-        <w:t>jeto disponibilizado ou tenha uma ideia, o aluno deverá candidatar a sua ideia a um professor responsável;</w:t>
+        <w:t>Caso o aluno não esteja interessado em nenhum projeto disponibilizado ou tenha uma ideia, o aluno deverá candidatar a sua ideia a um professor responsável;</w:t>
       </w:r>
     </w:p>
     <w:p>
@@ -1138,10 +1098,7 @@
         <w:contextualSpacing/>
       </w:pPr>
       <w:r>
-        <w:t>O administrador e docente deverão ter acesso a todas as candi</w:t>
-      </w:r>
-      <w:r>
-        <w:t>daturas aos projetos em que está envolvido;</w:t>
+        <w:t>O administrador e docente deverão ter acesso a todas as candidaturas aos projetos em que está envolvido;</w:t>
       </w:r>
     </w:p>
     <w:p>
@@ -1167,10 +1124,34 @@
         <w:contextualSpacing/>
       </w:pPr>
       <w:r>
-        <w:t>O docente, depois de analisar a</w:t>
-      </w:r>
-      <w:r>
-        <w:t>s candidaturas, irá atribuir um projeto aos alunos requerentes, enviando uma notificação por email a esses alunos e alterando o estado na página institucional para o estado a que se encontra;</w:t>
+        <w:t>O docente, depois de analisar as candidaturas, irá atribuir um projeto aos alunos requerentes, enviando uma notificação por email a esses alunos e alterando o estado na página institucional para o estado a que se encontra;</w:t>
+      </w:r>
+    </w:p>
+    <w:p>
+      <w:pPr>
+        <w:numPr>
+          <w:ilvl w:val="1"/>
+          <w:numId w:val="2"/>
+        </w:numPr>
+        <w:ind w:hanging="360"/>
+        <w:contextualSpacing/>
+      </w:pPr>
+      <w:bookmarkStart w:id="0" w:name="_GoBack"/>
+      <w:bookmarkEnd w:id="0"/>
+      <w:r>
+        <w:t xml:space="preserve">Ao ser atribuído um projeto, todas as outras </w:t>
+      </w:r>
+      <w:r>
+        <w:t xml:space="preserve">(se existirem) </w:t>
+      </w:r>
+      <w:r>
+        <w:t>candidaturas</w:t>
+      </w:r>
+      <w:r>
+        <w:t xml:space="preserve"> (a outros projetos) </w:t>
+      </w:r>
+      <w:r>
+        <w:t>do aluno são canceladas;</w:t>
       </w:r>
     </w:p>
     <w:p>
@@ -1207,10 +1188,7 @@
         <w:contextualSpacing/>
       </w:pPr>
       <w:r>
-        <w:t>O docente administ</w:t>
-      </w:r>
-      <w:r>
-        <w:t>rador do sistema deverá ter um local onde irá disponibilizar informações para os utilizadores da plataforma;</w:t>
+        <w:t>O docente administrador do sistema deverá ter um local onde irá disponibilizar informações para os utilizadores da plataforma;</w:t>
       </w:r>
     </w:p>
     <w:p>
@@ -1325,10 +1303,7 @@
         <w:contextualSpacing/>
       </w:pPr>
       <w:r>
-        <w:t>Deverão ter permissões de edição sobre</w:t>
-      </w:r>
-      <w:r>
-        <w:t xml:space="preserve"> os campos da página institucional, do projeto ao qual pertencem. Estas edições só serão validadas depois de aceites pelo docente; </w:t>
+        <w:t xml:space="preserve">Deverão ter permissões de edição sobre os campos da página institucional, do projeto ao qual pertencem. Estas edições só serão validadas depois de aceites pelo docente; </w:t>
       </w:r>
     </w:p>
     <w:p>
@@ -1354,6 +1329,7 @@
         <w:rPr>
           <w:b/>
         </w:rPr>
+        <w:lastRenderedPageBreak/>
         <w:t>O sistema deverá possibilitar aos docentes as seguintes funções:</w:t>
       </w:r>
     </w:p>
@@ -1367,10 +1343,7 @@
         <w:contextualSpacing/>
       </w:pPr>
       <w:r>
-        <w:t xml:space="preserve">Criação da página institucional do projeto, de acordo com </w:t>
-      </w:r>
-      <w:r>
-        <w:t>o seguinte template:</w:t>
+        <w:t>Criação da página institucional do projeto, de acordo com o seguinte template:</w:t>
       </w:r>
     </w:p>
     <w:p>
@@ -1461,10 +1434,7 @@
         <w:contextualSpacing/>
       </w:pPr>
       <w:r>
-        <w:t>Eliminação d</w:t>
-      </w:r>
-      <w:r>
-        <w:t>a página institucional do projeto</w:t>
+        <w:t>Eliminação da página institucional do projeto</w:t>
       </w:r>
     </w:p>
     <w:p>
@@ -1529,10 +1499,7 @@
         <w:contextualSpacing/>
       </w:pPr>
       <w:r>
-        <w:t>Consulta de todos os perfis dos utiliz</w:t>
-      </w:r>
-      <w:r>
-        <w:t>adores do sistema</w:t>
+        <w:t>Consulta de todos os perfis dos utilizadores do sistema</w:t>
       </w:r>
     </w:p>
     <w:p>
@@ -1738,13 +1705,7 @@
         <w:rPr>
           <w:b/>
         </w:rPr>
-        <w:t>O sistema deverá possibilitar aos alunos as se</w:t>
-      </w:r>
-      <w:r>
-        <w:rPr>
-          <w:b/>
-        </w:rPr>
-        <w:t>guintes funções:</w:t>
+        <w:t>O sistema deverá possibilitar aos alunos as seguintes funções:</w:t>
       </w:r>
     </w:p>
     <w:p>
@@ -1952,6 +1913,7 @@
         <w:contextualSpacing/>
       </w:pPr>
       <w:r>
+        <w:lastRenderedPageBreak/>
         <w:t>Data da submissão deste documento</w:t>
       </w:r>
     </w:p>
@@ -2368,10 +2330,7 @@
         <w:contextualSpacing/>
       </w:pPr>
       <w:r>
-        <w:t>Nome do</w:t>
-      </w:r>
-      <w:r>
-        <w:t>(s) aluno(s)</w:t>
+        <w:t>Nome do(s) aluno(s)</w:t>
       </w:r>
     </w:p>
     <w:p>
@@ -2579,6 +2538,7 @@
         <w:contextualSpacing/>
       </w:pPr>
       <w:r>
+        <w:lastRenderedPageBreak/>
         <w:t>Trabalho de Projeto</w:t>
       </w:r>
     </w:p>
@@ -2771,15 +2731,7 @@
         <w:szCs w:val="16"/>
         <w:u w:val="single"/>
       </w:rPr>
-      <w:t xml:space="preserve">Projeto de </w:t>
-    </w:r>
-    <w:r>
-      <w:rPr>
-        <w:sz w:val="16"/>
-        <w:szCs w:val="16"/>
-        <w:u w:val="single"/>
-      </w:rPr>
-      <w:t>Sistemas de Informação - Projectary - Levantamento de Requisitos</w:t>
+      <w:t>Projeto de Sistemas de Informação - Projectary - Levantamento de Requisitos</w:t>
     </w:r>
   </w:p>
 </w:hdr>

</xml_diff>

<commit_message>
Atualização do tópico F.b) e G.c)
</commit_message>
<xml_diff>
--- a/Levantamento de Requisitos - Projectary - v2.0.docx
+++ b/Levantamento de Requisitos - Projectary - v2.0.docx
@@ -896,7 +896,13 @@
       </w:pPr>
       <w:r>
         <w:lastRenderedPageBreak/>
-        <w:t>Para candidatar ao projeto o aluno deverá utilizar a página institucional para submeter a sua candidatura, utilizando um modelo, disponibilizado pela aplicação, com os seguintes tópicos:</w:t>
+        <w:t xml:space="preserve">Para </w:t>
+      </w:r>
+      <w:r>
+        <w:t xml:space="preserve">se </w:t>
+      </w:r>
+      <w:r>
+        <w:t>candidatar ao projeto o aluno deverá utilizar a página institucional para submeter a sua candidatura, utilizando um modelo, disponibilizado pela aplicação, com os seguintes tópicos:</w:t>
       </w:r>
     </w:p>
     <w:p>
@@ -1136,23 +1142,43 @@
         <w:ind w:hanging="360"/>
         <w:contextualSpacing/>
       </w:pPr>
+      <w:r>
+        <w:t xml:space="preserve">Ao ser atribuído </w:t>
+      </w:r>
+      <w:r>
+        <w:t xml:space="preserve">a </w:t>
+      </w:r>
+      <w:r>
+        <w:t xml:space="preserve">um projeto, todas as outras </w:t>
+      </w:r>
+      <w:r>
+        <w:t>candidaturas (se existirem),</w:t>
+      </w:r>
+      <w:r>
+        <w:rPr>
+          <w:color w:val="auto"/>
+        </w:rPr>
+        <w:t xml:space="preserve"> </w:t>
+      </w:r>
+      <w:r>
+        <w:rPr>
+          <w:color w:val="auto"/>
+          <w:shd w:val="clear" w:color="auto" w:fill="FFFFFF"/>
+        </w:rPr>
+        <w:t>à</w:t>
+      </w:r>
+      <w:r>
+        <w:rPr>
+          <w:color w:val="auto"/>
+          <w:shd w:val="clear" w:color="auto" w:fill="FFFFFF"/>
+        </w:rPr>
+        <w:t>s quais o aluno pertence, são canceladas</w:t>
+      </w:r>
+      <w:r>
+        <w:t>;</w:t>
+      </w:r>
       <w:bookmarkStart w:id="0" w:name="_GoBack"/>
       <w:bookmarkEnd w:id="0"/>
-      <w:r>
-        <w:t xml:space="preserve">Ao ser atribuído um projeto, todas as outras </w:t>
-      </w:r>
-      <w:r>
-        <w:t xml:space="preserve">(se existirem) </w:t>
-      </w:r>
-      <w:r>
-        <w:t>candidaturas</w:t>
-      </w:r>
-      <w:r>
-        <w:t xml:space="preserve"> (a outros projetos) </w:t>
-      </w:r>
-      <w:r>
-        <w:t>do aluno são canceladas;</w:t>
-      </w:r>
     </w:p>
     <w:p>
       <w:pPr>

</xml_diff>